<commit_message>
thesis is kinda done now woot
</commit_message>
<xml_diff>
--- a/Draft/draft-full.v16.docx
+++ b/Draft/draft-full.v16.docx
@@ -15,16 +15,8 @@
         <w:rPr>
           <w:rFonts w:cs="Times New Roman"/>
         </w:rPr>
-        <w:t xml:space="preserve">DO YOU SEE WHAT I’M </w:t>
-      </w:r>
-      <w:proofErr w:type="gramStart"/>
-      <w:r>
-        <w:rPr>
-          <w:rFonts w:cs="Times New Roman"/>
-        </w:rPr>
-        <w:t>SAYING:</w:t>
-      </w:r>
-      <w:proofErr w:type="gramEnd"/>
+        <w:t>DO YOU SEE WHAT I’M SAYING:</w:t>
+      </w:r>
     </w:p>
     <w:p>
       <w:pPr>
@@ -214,19 +206,11 @@
           <w:rFonts w:cs="Times New Roman"/>
         </w:rPr>
       </w:pPr>
-      <w:proofErr w:type="gramStart"/>
-      <w:r>
-        <w:rPr>
-          <w:rFonts w:cs="Times New Roman"/>
-        </w:rPr>
-        <w:t>of</w:t>
-      </w:r>
-      <w:proofErr w:type="gramEnd"/>
-      <w:r>
-        <w:rPr>
-          <w:rFonts w:cs="Times New Roman"/>
-        </w:rPr>
-        <w:t xml:space="preserve"> the Requirements for the Degree</w:t>
+      <w:r>
+        <w:rPr>
+          <w:rFonts w:cs="Times New Roman"/>
+        </w:rPr>
+        <w:t>of the Requirements for the Degree</w:t>
       </w:r>
     </w:p>
     <w:p>
@@ -276,14 +260,12 @@
           <w:rFonts w:cs="Times New Roman"/>
         </w:rPr>
       </w:pPr>
-      <w:proofErr w:type="gramStart"/>
       <w:r>
         <w:rPr>
           <w:rFonts w:cs="Times New Roman"/>
         </w:rPr>
         <w:t>by</w:t>
       </w:r>
-      <w:proofErr w:type="gramEnd"/>
     </w:p>
     <w:p>
       <w:pPr>
@@ -905,7 +887,25 @@
         <w:rPr>
           <w:rFonts w:cs="Times New Roman"/>
         </w:rPr>
-        <w:t xml:space="preserve"> the signal may experience what is called specular reflection. This is the same thing that happens when a beam of light hits</w:t>
+        <w:t xml:space="preserve"> the signal may experience what is called specular reflection</w:t>
+      </w:r>
+      <w:r>
+        <w:rPr>
+          <w:rFonts w:cs="Times New Roman"/>
+        </w:rPr>
+        <w:t xml:space="preserve"> </w:t>
+      </w:r>
+      <w:r>
+        <w:rPr>
+          <w:rFonts w:cs="Times New Roman"/>
+        </w:rPr>
+        <w:t>(Flynn, 1988)</w:t>
+      </w:r>
+      <w:r>
+        <w:rPr>
+          <w:rFonts w:cs="Times New Roman"/>
+        </w:rPr>
+        <w:t>. This is the same thing that happens when a beam of light hits</w:t>
       </w:r>
       <w:r>
         <w:rPr>
@@ -2436,38 +2436,71 @@
           <w:rFonts w:cs="Times New Roman"/>
         </w:rPr>
         <w:tab/>
-        <w:t xml:space="preserve">power it with </w:t>
-      </w:r>
-      <w:proofErr w:type="gramStart"/>
-      <w:r>
-        <w:rPr>
-          <w:rFonts w:cs="Times New Roman"/>
-        </w:rPr>
-        <w:t>a</w:t>
-      </w:r>
-      <w:proofErr w:type="gramEnd"/>
-      <w:r>
-        <w:rPr>
-          <w:rFonts w:cs="Times New Roman"/>
-        </w:rPr>
-        <w:t xml:space="preserve"> AC-to-DC adapter or battery to get started. </w:t>
-      </w:r>
-      <w:r>
-        <w:rPr>
-          <w:rFonts w:cs="Times New Roman"/>
-        </w:rPr>
-        <w:tab/>
+        <w:t>power it with a AC-to-DC adap</w:t>
+      </w:r>
+      <w:r>
+        <w:rPr>
+          <w:rFonts w:cs="Times New Roman"/>
+        </w:rPr>
+        <w:t xml:space="preserve">ter or battery to get started. </w:t>
+      </w:r>
+    </w:p>
+    <w:p>
+      <w:pPr>
+        <w:spacing w:line="480" w:lineRule="auto"/>
+        <w:ind w:firstLine="709"/>
+        <w:rPr>
+          <w:rFonts w:cs="Times New Roman"/>
+        </w:rPr>
+      </w:pPr>
+      <w:r>
+        <w:rPr>
+          <w:rFonts w:cs="Times New Roman"/>
+        </w:rPr>
         <w:t>(</w:t>
       </w:r>
-      <w:hyperlink r:id="rId15" w:history="1">
-        <w:r>
-          <w:rPr>
-            <w:rStyle w:val="Hyperlink"/>
-            <w:rFonts w:cs="Times New Roman"/>
-          </w:rPr>
-          <w:t>http://www.arduino.cc/en/Main/ArduinoBoardDuemilanove</w:t>
-        </w:r>
-      </w:hyperlink>
+      <w:r>
+        <w:rPr>
+          <w:rFonts w:cs="Times New Roman"/>
+        </w:rPr>
+        <w:t>Cuartielles</w:t>
+      </w:r>
+      <w:r>
+        <w:rPr>
+          <w:rFonts w:cs="Times New Roman"/>
+        </w:rPr>
+        <w:t xml:space="preserve">, </w:t>
+      </w:r>
+      <w:r>
+        <w:rPr>
+          <w:rFonts w:cs="Times New Roman"/>
+        </w:rPr>
+        <w:t>Igoe</w:t>
+      </w:r>
+      <w:r>
+        <w:rPr>
+          <w:rFonts w:cs="Times New Roman"/>
+        </w:rPr>
+        <w:t xml:space="preserve"> &amp; </w:t>
+      </w:r>
+      <w:r>
+        <w:rPr>
+          <w:rFonts w:cs="Times New Roman"/>
+        </w:rPr>
+        <w:t>Mellis</w:t>
+      </w:r>
+      <w:r>
+        <w:rPr>
+          <w:rFonts w:cs="Times New Roman"/>
+        </w:rPr>
+        <w:t xml:space="preserve">, </w:t>
+      </w:r>
+      <w:r>
+        <w:rPr>
+          <w:rFonts w:cs="Times New Roman"/>
+        </w:rPr>
+        <w:t>2011</w:t>
+      </w:r>
       <w:r>
         <w:rPr>
           <w:rFonts w:cs="Times New Roman"/>
@@ -2504,18 +2537,8 @@
           <w:i/>
           <w:iCs/>
         </w:rPr>
-        <w:t xml:space="preserve">Putting it </w:t>
-      </w:r>
-      <w:proofErr w:type="gramStart"/>
-      <w:r>
-        <w:rPr>
-          <w:rFonts w:cs="Times New Roman"/>
-          <w:i/>
-          <w:iCs/>
-        </w:rPr>
-        <w:t>Together</w:t>
-      </w:r>
-      <w:proofErr w:type="gramEnd"/>
+        <w:t>Putting it Together</w:t>
+      </w:r>
     </w:p>
     <w:p>
       <w:pPr>
@@ -3154,7 +3177,7 @@
                     </pic:cNvPicPr>
                   </pic:nvPicPr>
                   <pic:blipFill>
-                    <a:blip r:embed="rId16" cstate="print">
+                    <a:blip r:embed="rId15" cstate="print">
                       <a:extLst>
                         <a:ext uri="{28A0092B-C50C-407E-A947-70E740481C1C}">
                           <a14:useLocalDpi xmlns:a14="http://schemas.microsoft.com/office/drawing/2010/main" val="0"/>
@@ -3352,7 +3375,7 @@
                     </pic:cNvPicPr>
                   </pic:nvPicPr>
                   <pic:blipFill>
-                    <a:blip r:embed="rId17" cstate="print">
+                    <a:blip r:embed="rId16" cstate="print">
                       <a:extLst>
                         <a:ext uri="{28A0092B-C50C-407E-A947-70E740481C1C}">
                           <a14:useLocalDpi xmlns:a14="http://schemas.microsoft.com/office/drawing/2010/main" val="0"/>
@@ -3867,7 +3890,7 @@
                     </pic:cNvPicPr>
                   </pic:nvPicPr>
                   <pic:blipFill>
-                    <a:blip r:embed="rId18" cstate="print">
+                    <a:blip r:embed="rId17" cstate="print">
                       <a:extLst>
                         <a:ext uri="{28A0092B-C50C-407E-A947-70E740481C1C}">
                           <a14:useLocalDpi xmlns:a14="http://schemas.microsoft.com/office/drawing/2010/main" val="0"/>
@@ -4299,7 +4322,19 @@
         <w:rPr>
           <w:rFonts w:cs="Times New Roman"/>
         </w:rPr>
-        <w:t>, a color space is a geometric representation of colors in space, usually of three dimensions [CIE]. In the RGB space, each pixel has three values associated with it. These values represent the intensi</w:t>
+        <w:t>, a color space is a geometric representation of colors in space, u</w:t>
+      </w:r>
+      <w:r>
+        <w:rPr>
+          <w:rFonts w:cs="Times New Roman"/>
+        </w:rPr>
+        <w:t>sually of three dimensions (Buckley, Süsstrunk &amp; Swen 1999)</w:t>
+      </w:r>
+      <w:r>
+        <w:rPr>
+          <w:rFonts w:cs="Times New Roman"/>
+        </w:rPr>
+        <w:t>. In the RGB space, each pixel has three values associated with it. These values represent the intensi</w:t>
       </w:r>
       <w:r>
         <w:rPr>
@@ -5127,7 +5162,39 @@
           <w:rFonts w:cs="Times New Roman"/>
           <w:color w:val="000000"/>
         </w:rPr>
-        <w:t xml:space="preserve"> process by which an image is separated into groups of pixels that share some common features. This is also called connected component ex</w:t>
+        <w:t xml:space="preserve"> process by which an image is separated into groups of pixels that share some common features. </w:t>
+      </w:r>
+      <w:r>
+        <w:rPr>
+          <w:rFonts w:cs="Times New Roman"/>
+          <w:color w:val="000000"/>
+        </w:rPr>
+        <w:t>(</w:t>
+      </w:r>
+      <w:r>
+        <w:rPr>
+          <w:rFonts w:cs="Times New Roman"/>
+        </w:rPr>
+        <w:t xml:space="preserve">Shapiro &amp; </w:t>
+      </w:r>
+      <w:r>
+        <w:rPr>
+          <w:rFonts w:cs="Times New Roman"/>
+        </w:rPr>
+        <w:t>St</w:t>
+      </w:r>
+      <w:r>
+        <w:rPr>
+          <w:rFonts w:cs="Times New Roman"/>
+        </w:rPr>
+        <w:t xml:space="preserve">ockman, 2001) </w:t>
+      </w:r>
+      <w:r>
+        <w:rPr>
+          <w:rFonts w:cs="Times New Roman"/>
+          <w:color w:val="000000"/>
+        </w:rPr>
+        <w:t>This is also called connected component ex</w:t>
       </w:r>
       <w:r>
         <w:rPr>
@@ -8587,7 +8654,7 @@
                     </pic:cNvPicPr>
                   </pic:nvPicPr>
                   <pic:blipFill>
-                    <a:blip r:embed="rId19">
+                    <a:blip r:embed="rId18">
                       <a:extLst>
                         <a:ext uri="{28A0092B-C50C-407E-A947-70E740481C1C}">
                           <a14:useLocalDpi xmlns:a14="http://schemas.microsoft.com/office/drawing/2010/main" val="0"/>
@@ -8728,23 +8795,7 @@
           <w:rFonts w:cs="Times New Roman"/>
           <w:i/>
         </w:rPr>
-        <w:t xml:space="preserve">Five by five </w:t>
-      </w:r>
-      <w:proofErr w:type="gramStart"/>
-      <w:r>
-        <w:rPr>
-          <w:rFonts w:cs="Times New Roman"/>
-          <w:i/>
-        </w:rPr>
-        <w:t>matrix</w:t>
-      </w:r>
-      <w:proofErr w:type="gramEnd"/>
-      <w:r>
-        <w:rPr>
-          <w:rFonts w:cs="Times New Roman"/>
-          <w:i/>
-        </w:rPr>
-        <w:t xml:space="preserve"> repre</w:t>
+        <w:t>Five by five matrix repre</w:t>
       </w:r>
       <w:r>
         <w:rPr>
@@ -13735,7 +13786,19 @@
           <w:rFonts w:cs="Times New Roman"/>
           <w:color w:val="000000"/>
         </w:rPr>
-        <w:t xml:space="preserve"> a set of data into K clusters.</w:t>
+        <w:t xml:space="preserve"> a set of data into K clusters. (</w:t>
+      </w:r>
+      <w:r>
+        <w:rPr>
+          <w:rFonts w:cs="Times New Roman"/>
+        </w:rPr>
+        <w:t>Image Processing Toolbox: Color-Based Segme</w:t>
+      </w:r>
+      <w:r>
+        <w:rPr>
+          <w:rFonts w:cs="Times New Roman"/>
+        </w:rPr>
+        <w:t>ntation Using K-Means Clustering)</w:t>
       </w:r>
     </w:p>
     <w:p>
@@ -13778,6 +13841,14 @@
           <w:color w:val="000000"/>
         </w:rPr>
         <w:t>Pseudo-code for K-Means algorithm</w:t>
+      </w:r>
+      <w:r>
+        <w:rPr>
+          <w:rFonts w:cs="Times New Roman"/>
+          <w:i/>
+          <w:color w:val="000000"/>
+        </w:rPr>
+        <w:t>(Ahmed, 2010)</w:t>
       </w:r>
     </w:p>
     <w:p>
@@ -23400,7 +23471,6 @@
           <w:color w:val="000000"/>
         </w:rPr>
       </w:pPr>
-      <w:proofErr w:type="gramStart"/>
       <w:r>
         <w:rPr>
           <w:rFonts w:cs="Times New Roman"/>
@@ -23417,7 +23487,6 @@
         </w:rPr>
         <w:t>.</w:t>
       </w:r>
-      <w:proofErr w:type="gramEnd"/>
       <w:r>
         <w:rPr>
           <w:rFonts w:cs="Times New Roman"/>
@@ -24914,23 +24983,7 @@
           <w:rFonts w:cs="Times New Roman"/>
           <w:color w:val="000000"/>
         </w:rPr>
-        <w:t xml:space="preserve">t the luminosity or brightness and </w:t>
-      </w:r>
-      <w:proofErr w:type="spellStart"/>
-      <w:r>
-        <w:rPr>
-          <w:rFonts w:cs="Times New Roman"/>
-          <w:color w:val="000000"/>
-        </w:rPr>
-        <w:t>Cb</w:t>
-      </w:r>
-      <w:proofErr w:type="spellEnd"/>
-      <w:r>
-        <w:rPr>
-          <w:rFonts w:cs="Times New Roman"/>
-          <w:color w:val="000000"/>
-        </w:rPr>
-        <w:t>, Cr, a*, and b* represent intensities of colors. Examples of these color spaces can be seen in figures 3.5 and 3.6. These experiments</w:t>
+        <w:t>t the luminosity or brightness and Cb, Cr, a*, and b* represent intensities of colors. Examples of these color spaces can be seen in figures 3.5 and 3.6. These experiments</w:t>
       </w:r>
       <w:r>
         <w:rPr>
@@ -24969,7 +25022,7 @@
           <w:rFonts w:cs="Times New Roman"/>
         </w:rPr>
         <w:sectPr>
-          <w:footerReference w:type="default" r:id="rId20"/>
+          <w:footerReference w:type="default" r:id="rId19"/>
           <w:pgSz w:w="12240" w:h="15840"/>
           <w:pgMar w:top="1800" w:right="1800" w:bottom="1800" w:left="2160" w:header="720" w:footer="720" w:gutter="0"/>
           <w:cols w:space="720"/>
@@ -25363,7 +25416,27 @@
           <w:rFonts w:cs="Times New Roman"/>
           <w:color w:val="000000"/>
         </w:rPr>
-        <w:t xml:space="preserve"> concepts was to construct a tree. The farther down the br</w:t>
+        <w:t xml:space="preserve"> concepts was to construct a tree.</w:t>
+      </w:r>
+      <w:r>
+        <w:rPr>
+          <w:rFonts w:cs="Times New Roman"/>
+          <w:color w:val="000000"/>
+        </w:rPr>
+        <w:t xml:space="preserve"> (</w:t>
+      </w:r>
+      <w:r>
+        <w:rPr>
+          <w:rFonts w:cs="Times New Roman"/>
+        </w:rPr>
+        <w:t>Gurevych, Malaka, Porzel &amp; Zorn, 2003)</w:t>
+      </w:r>
+      <w:r>
+        <w:rPr>
+          <w:rFonts w:cs="Times New Roman"/>
+          <w:color w:val="000000"/>
+        </w:rPr>
+        <w:t xml:space="preserve"> The farther down the br</w:t>
       </w:r>
       <w:r>
         <w:rPr>
@@ -25499,7 +25572,27 @@
           <w:rFonts w:cs="Times New Roman"/>
           <w:color w:val="000000"/>
         </w:rPr>
-        <w:t xml:space="preserve">stated above this is not the case. Each word can represent many different concepts. In order to accommodate this fact it is necessary to create a list of concepts that each word points to in the hash </w:t>
+        <w:t xml:space="preserve">stated above this is not the case. Each word can represent many different concepts. </w:t>
+      </w:r>
+      <w:r>
+        <w:rPr>
+          <w:rFonts w:cs="Times New Roman"/>
+          <w:color w:val="000000"/>
+        </w:rPr>
+        <w:t>(</w:t>
+      </w:r>
+      <w:r>
+        <w:rPr>
+          <w:rFonts w:cs="Times New Roman"/>
+        </w:rPr>
+        <w:t xml:space="preserve">Roos, Vogt &amp; Wiesman, 2002) </w:t>
+      </w:r>
+      <w:r>
+        <w:rPr>
+          <w:rFonts w:cs="Times New Roman"/>
+          <w:color w:val="000000"/>
+        </w:rPr>
+        <w:t xml:space="preserve">In order to accommodate this fact it is necessary to create a list of concepts that each word points to in the hash </w:t>
       </w:r>
       <w:r>
         <w:rPr>
@@ -25549,6 +25642,25 @@
           <w:color w:val="000000"/>
         </w:rPr>
         <w:t>er for the concept to be valid.</w:t>
+      </w:r>
+      <w:r>
+        <w:rPr>
+          <w:rFonts w:cs="Times New Roman"/>
+          <w:color w:val="000000"/>
+        </w:rPr>
+        <w:t xml:space="preserve"> (</w:t>
+      </w:r>
+      <w:r>
+        <w:rPr>
+          <w:rFonts w:cs="Times New Roman"/>
+        </w:rPr>
+        <w:t xml:space="preserve">Simmons, </w:t>
+      </w:r>
+      <w:r>
+        <w:rPr>
+          <w:rFonts w:cs="Times New Roman"/>
+        </w:rPr>
+        <w:t>1970)</w:t>
       </w:r>
     </w:p>
     <w:p>
@@ -25565,23 +25677,7 @@
           <w:rFonts w:cs="Times New Roman"/>
           <w:color w:val="000000"/>
         </w:rPr>
-        <w:t>This works as follows. The robot is given a command that contains the word “go.” The hash map is checked and the first concept in the list that “</w:t>
-      </w:r>
-      <w:proofErr w:type="gramStart"/>
-      <w:r>
-        <w:rPr>
-          <w:rFonts w:cs="Times New Roman"/>
-          <w:color w:val="000000"/>
-        </w:rPr>
-        <w:t>go</w:t>
-      </w:r>
-      <w:proofErr w:type="gramEnd"/>
-      <w:r>
-        <w:rPr>
-          <w:rFonts w:cs="Times New Roman"/>
-          <w:color w:val="000000"/>
-        </w:rPr>
-        <w:t>” points to is a re</w:t>
+        <w:t>This works as follows. The robot is given a command that contains the word “go.” The hash map is checked and the first concept in the list that “go” points to is a re</w:t>
       </w:r>
       <w:r>
         <w:rPr>
@@ -26106,23 +26202,7 @@
           <w:rFonts w:cs="Times New Roman"/>
           <w:color w:val="000000"/>
         </w:rPr>
-        <w:t xml:space="preserve"> look at what comes before the preposition, “go,” and what comes after it which in this example is “the red ball.” The word “the” can often </w:t>
-      </w:r>
-      <w:proofErr w:type="gramStart"/>
-      <w:r>
-        <w:rPr>
-          <w:rFonts w:cs="Times New Roman"/>
-          <w:color w:val="000000"/>
-        </w:rPr>
-        <w:t>be</w:t>
-      </w:r>
-      <w:proofErr w:type="gramEnd"/>
-      <w:r>
-        <w:rPr>
-          <w:rFonts w:cs="Times New Roman"/>
-          <w:color w:val="000000"/>
-        </w:rPr>
-        <w:t xml:space="preserve"> ignored from a conceptual parse as it does nothing to further define any objects or places. Through further proc</w:t>
+        <w:t xml:space="preserve"> look at what comes before the preposition, “go,” and what comes after it which in this example is “the red ball.” The word “the” can often be ignored from a conceptual parse as it does nothing to further define any objects or places. Through further proc</w:t>
       </w:r>
       <w:r>
         <w:rPr>
@@ -26299,7 +26379,35 @@
           <w:rFonts w:cs="Times New Roman"/>
           <w:color w:val="000000"/>
         </w:rPr>
-        <w:t xml:space="preserve"> “The only psychological models of cognitive processes that seem remotely plausible represent such processes as computational.” (Fodor 27) He is making the statement that the process of thought is by n</w:t>
+        <w:t xml:space="preserve"> “The only psychological models of cognitive processes that seem remotely plausible represent such processes as computational.” (Fodor</w:t>
+      </w:r>
+      <w:r>
+        <w:rPr>
+          <w:rFonts w:cs="Times New Roman"/>
+          <w:color w:val="000000"/>
+        </w:rPr>
+        <w:t>, 1978,</w:t>
+      </w:r>
+      <w:r>
+        <w:rPr>
+          <w:rFonts w:cs="Times New Roman"/>
+          <w:color w:val="000000"/>
+        </w:rPr>
+        <w:t xml:space="preserve"> </w:t>
+      </w:r>
+      <w:r>
+        <w:rPr>
+          <w:rFonts w:cs="Times New Roman"/>
+          <w:color w:val="000000"/>
+        </w:rPr>
+        <w:t>p.</w:t>
+      </w:r>
+      <w:r>
+        <w:rPr>
+          <w:rFonts w:cs="Times New Roman"/>
+          <w:color w:val="000000"/>
+        </w:rPr>
+        <w:t>27) He is making the statement that the process of thought is by n</w:t>
       </w:r>
       <w:r>
         <w:rPr>
@@ -26327,7 +26435,56 @@
           <w:rFonts w:cs="Times New Roman"/>
           <w:color w:val="000000"/>
         </w:rPr>
-        <w:t xml:space="preserve"> “Computation presupposes a medium of computation: a representational system.” Here he is making the point that if cognition is a computational process then there must be a medium in which to</w:t>
+        <w:t xml:space="preserve"> “Computation presupposes a medium of computation: a representational system.” </w:t>
+      </w:r>
+      <w:r>
+        <w:rPr>
+          <w:rFonts w:cs="Times New Roman"/>
+          <w:color w:val="000000"/>
+        </w:rPr>
+        <w:t>(Fodor</w:t>
+      </w:r>
+      <w:r>
+        <w:rPr>
+          <w:rFonts w:cs="Times New Roman"/>
+          <w:color w:val="000000"/>
+        </w:rPr>
+        <w:t>, 1978,</w:t>
+      </w:r>
+      <w:r>
+        <w:rPr>
+          <w:rFonts w:cs="Times New Roman"/>
+          <w:color w:val="000000"/>
+        </w:rPr>
+        <w:t xml:space="preserve"> </w:t>
+      </w:r>
+      <w:r>
+        <w:rPr>
+          <w:rFonts w:cs="Times New Roman"/>
+          <w:color w:val="000000"/>
+        </w:rPr>
+        <w:t>p.</w:t>
+      </w:r>
+      <w:r>
+        <w:rPr>
+          <w:rFonts w:cs="Times New Roman"/>
+          <w:color w:val="000000"/>
+        </w:rPr>
+        <w:t>27)</w:t>
+      </w:r>
+      <w:r>
+        <w:rPr>
+          <w:rFonts w:cs="Times New Roman"/>
+          <w:color w:val="000000"/>
+        </w:rPr>
+        <w:t xml:space="preserve"> </w:t>
+      </w:r>
+      <w:r>
+        <w:rPr>
+          <w:rFonts w:cs="Times New Roman"/>
+          <w:color w:val="000000"/>
+        </w:rPr>
+        <w:t>Here he is making the point that if cognition is a computational process then there must be a medium in which to</w:t>
       </w:r>
       <w:r>
         <w:rPr>
@@ -26383,7 +26540,49 @@
           <w:rFonts w:cs="Times New Roman"/>
           <w:color w:val="000000"/>
         </w:rPr>
-        <w:t xml:space="preserve"> explains that no matter what the situation, people use internal conceptual representations for the real world objects they are interacting with. Lastly he states that “remotely plausible theories are better than no theories at all.” (Fodor, 27) One way this can be inter</w:t>
+        <w:t xml:space="preserve"> explains that no matter what the situation, people use internal conceptual representations for the real world objects they are interacting with. Lastly he states that “remotely plausible theories are better than no theories at all.” </w:t>
+      </w:r>
+      <w:r>
+        <w:rPr>
+          <w:rFonts w:cs="Times New Roman"/>
+          <w:color w:val="000000"/>
+        </w:rPr>
+        <w:t>(Fodor</w:t>
+      </w:r>
+      <w:r>
+        <w:rPr>
+          <w:rFonts w:cs="Times New Roman"/>
+          <w:color w:val="000000"/>
+        </w:rPr>
+        <w:t>, 1978,</w:t>
+      </w:r>
+      <w:r>
+        <w:rPr>
+          <w:rFonts w:cs="Times New Roman"/>
+          <w:color w:val="000000"/>
+        </w:rPr>
+        <w:t xml:space="preserve"> </w:t>
+      </w:r>
+      <w:r>
+        <w:rPr>
+          <w:rFonts w:cs="Times New Roman"/>
+          <w:color w:val="000000"/>
+        </w:rPr>
+        <w:t>p.</w:t>
+      </w:r>
+      <w:r>
+        <w:rPr>
+          <w:rFonts w:cs="Times New Roman"/>
+          <w:color w:val="000000"/>
+        </w:rPr>
+        <w:t>27)</w:t>
+      </w:r>
+      <w:r>
+        <w:rPr>
+          <w:rFonts w:cs="Times New Roman"/>
+          <w:color w:val="000000"/>
+        </w:rPr>
+        <w:t xml:space="preserve"> One way this can be inter</w:t>
       </w:r>
       <w:r>
         <w:rPr>
@@ -26636,7 +26835,25 @@
         <w:rPr>
           <w:rFonts w:cs="Times New Roman"/>
         </w:rPr>
-        <w:t>. This essay discusses the relating of objects that people refer to in language. When people are speaking to each other there are quite often a number of ambiguities presented. The task of filtering these ambiguities and determining wha</w:t>
+        <w:t>. This essay discusses the relating of objects that people refer to in language</w:t>
+      </w:r>
+      <w:r>
+        <w:rPr>
+          <w:rFonts w:cs="Times New Roman"/>
+        </w:rPr>
+        <w:t xml:space="preserve"> </w:t>
+      </w:r>
+      <w:r>
+        <w:rPr>
+          <w:rFonts w:cs="Times New Roman"/>
+        </w:rPr>
+        <w:t>(Kronfeld, 1990)</w:t>
+      </w:r>
+      <w:r>
+        <w:rPr>
+          <w:rFonts w:cs="Times New Roman"/>
+        </w:rPr>
+        <w:t>. When people are speaking to each other there are quite often a number of ambiguities presented. The task of filtering these ambiguities and determining wha</w:t>
       </w:r>
       <w:r>
         <w:rPr>
@@ -26759,16 +26976,14 @@
         <w:rPr>
           <w:rFonts w:cs="Times New Roman"/>
         </w:rPr>
-        <w:t xml:space="preserve">, even though </w:t>
-      </w:r>
-      <w:proofErr w:type="spellStart"/>
-      <w:r>
-        <w:rPr>
-          <w:rFonts w:cs="Times New Roman"/>
-        </w:rPr>
-        <w:t>sh</w:t>
-      </w:r>
-      <w:proofErr w:type="spellEnd"/>
+        <w:t>, even though sh</w:t>
+      </w:r>
+      <w:r>
+        <w:rPr>
+          <w:rFonts w:cs="Times New Roman"/>
+        </w:rPr>
+        <w:t>e</w:t>
+      </w:r>
       <w:r>
         <w:rPr>
           <w:rFonts w:cs="Times New Roman"/>
@@ -27001,21 +27216,7 @@
         <w:rPr>
           <w:rFonts w:cs="Times New Roman"/>
         </w:rPr>
-        <w:t xml:space="preserve"> identity he does not truly know, the most realistic and accurate way his brain can determine to </w:t>
-      </w:r>
-      <w:proofErr w:type="gramStart"/>
-      <w:r>
-        <w:rPr>
-          <w:rFonts w:cs="Times New Roman"/>
-        </w:rPr>
-        <w:t>represent</w:t>
-      </w:r>
-      <w:proofErr w:type="gramEnd"/>
-      <w:r>
-        <w:rPr>
-          <w:rFonts w:cs="Times New Roman"/>
-        </w:rPr>
-        <w:t xml:space="preserve"> this woman who is interacting with Harry is by rationalizing that she must be his wife. This causes the connection between the object that is Sally and the language that describes her as wife. This connection that is made is simply a result of the stimulus that Bob has encountered up </w:t>
+        <w:t xml:space="preserve"> identity he does not truly know, the most realistic and accurate way his brain can determine to represent this woman who is interacting with Harry is by rationalizing that she must be his wife. This causes the connection between the object that is Sally and the language that describes her as wife. This connection that is made is simply a result of the stimulus that Bob has encountered up </w:t>
       </w:r>
       <w:r>
         <w:rPr>
@@ -27878,7 +28079,33 @@
         <w:rPr>
           <w:rFonts w:cs="Times New Roman"/>
         </w:rPr>
-        <w:t xml:space="preserve">. These signatures are obtained when extracting objects from images. The color values across all pixels that make up the object can be serialized where the matrix of color values is reshaped into a </w:t>
+        <w:t xml:space="preserve">. </w:t>
+      </w:r>
+      <w:bookmarkStart w:id="0" w:name="_GoBack"/>
+      <w:bookmarkEnd w:id="0"/>
+      <w:r>
+        <w:rPr>
+          <w:rFonts w:cs="Times New Roman"/>
+        </w:rPr>
+        <w:t xml:space="preserve">(Sridharan &amp; Stone, </w:t>
+      </w:r>
+      <w:r>
+        <w:rPr>
+          <w:rFonts w:cs="Times New Roman"/>
+        </w:rPr>
+        <w:t>2009)</w:t>
+      </w:r>
+      <w:r>
+        <w:rPr>
+          <w:rFonts w:cs="Times New Roman"/>
+        </w:rPr>
+        <w:t xml:space="preserve"> </w:t>
+      </w:r>
+      <w:r>
+        <w:rPr>
+          <w:rFonts w:cs="Times New Roman"/>
+        </w:rPr>
+        <w:t xml:space="preserve">These signatures are obtained when extracting objects from images. The color values across all pixels that make up the object can be serialized where the matrix of color values is reshaped into a </w:t>
       </w:r>
       <w:r>
         <w:rPr>
@@ -28261,7 +28488,6 @@
         </w:rPr>
         <w:t xml:space="preserve">e first of these is the </w:t>
       </w:r>
-      <w:proofErr w:type="spellStart"/>
       <w:r>
         <w:rPr>
           <w:rFonts w:cs="Times New Roman"/>
@@ -28269,7 +28495,6 @@
         </w:rPr>
         <w:t>reqgrp</w:t>
       </w:r>
-      <w:proofErr w:type="spellEnd"/>
       <w:r>
         <w:rPr>
           <w:rFonts w:cs="Times New Roman"/>
@@ -28282,7 +28507,6 @@
         </w:rPr>
         <w:t xml:space="preserve">oncepts. The second tag is </w:t>
       </w:r>
-      <w:proofErr w:type="spellStart"/>
       <w:r>
         <w:rPr>
           <w:rFonts w:cs="Times New Roman"/>
@@ -28290,7 +28514,6 @@
         </w:rPr>
         <w:t>req</w:t>
       </w:r>
-      <w:proofErr w:type="spellEnd"/>
       <w:r>
         <w:rPr>
           <w:rFonts w:cs="Times New Roman"/>
@@ -28345,21 +28568,7 @@
         <w:rPr>
           <w:rFonts w:cs="Times New Roman"/>
         </w:rPr>
-        <w:t xml:space="preserve"> </w:t>
-      </w:r>
-      <w:proofErr w:type="spellStart"/>
-      <w:r>
-        <w:rPr>
-          <w:rFonts w:cs="Times New Roman"/>
-        </w:rPr>
-        <w:t>who's</w:t>
-      </w:r>
-      <w:proofErr w:type="spellEnd"/>
-      <w:r>
-        <w:rPr>
-          <w:rFonts w:cs="Times New Roman"/>
-        </w:rPr>
-        <w:t xml:space="preserve"> value is the name representing the parent of the required concept. This is necessary as there are some concepts that have the same name but </w:t>
+        <w:t xml:space="preserve"> who's value is the name representing the parent of the required concept. This is necessary as there are some concepts that have the same name but </w:t>
       </w:r>
       <w:r>
         <w:rPr>
@@ -28490,7 +28699,7 @@
                     </pic:cNvPicPr>
                   </pic:nvPicPr>
                   <pic:blipFill rotWithShape="1">
-                    <a:blip r:embed="rId21">
+                    <a:blip r:embed="rId20">
                       <a:extLst>
                         <a:ext uri="{28A0092B-C50C-407E-A947-70E740481C1C}">
                           <a14:useLocalDpi xmlns:a14="http://schemas.microsoft.com/office/drawing/2010/main" val="0"/>
@@ -28609,7 +28818,7 @@
                     </pic:cNvPicPr>
                   </pic:nvPicPr>
                   <pic:blipFill>
-                    <a:blip r:embed="rId22" cstate="print">
+                    <a:blip r:embed="rId21" cstate="print">
                       <a:extLst>
                         <a:ext uri="{28A0092B-C50C-407E-A947-70E740481C1C}">
                           <a14:useLocalDpi xmlns:a14="http://schemas.microsoft.com/office/drawing/2010/main" val="0"/>
@@ -28873,6 +29082,12 @@
         <w:rPr>
           <w:rFonts w:cs="Times New Roman"/>
         </w:rPr>
+        <w:t>(Lauria, Bugmann, Kyriacou &amp; Klein, 2002)</w:t>
+      </w:r>
+      <w:r>
+        <w:rPr>
+          <w:rFonts w:cs="Times New Roman"/>
+        </w:rPr>
         <w:br w:type="page"/>
       </w:r>
     </w:p>
@@ -29190,53 +29405,25 @@
         <w:rPr>
           <w:rFonts w:cs="Times New Roman"/>
         </w:rPr>
-        <w:t xml:space="preserve">ng of natural language such as </w:t>
-      </w:r>
-      <w:proofErr w:type="spellStart"/>
-      <w:r>
-        <w:rPr>
-          <w:rFonts w:cs="Times New Roman"/>
-        </w:rPr>
-        <w:t>WordN</w:t>
-      </w:r>
-      <w:r>
-        <w:rPr>
-          <w:rFonts w:cs="Times New Roman"/>
-        </w:rPr>
-        <w:t>et</w:t>
-      </w:r>
-      <w:proofErr w:type="spellEnd"/>
-      <w:r>
-        <w:rPr>
-          <w:rFonts w:cs="Times New Roman"/>
-        </w:rPr>
-        <w:t xml:space="preserve"> and</w:t>
-      </w:r>
-      <w:r>
-        <w:rPr>
-          <w:rFonts w:cs="Times New Roman"/>
-        </w:rPr>
-        <w:t xml:space="preserve"> </w:t>
-      </w:r>
-      <w:proofErr w:type="spellStart"/>
-      <w:r>
-        <w:rPr>
-          <w:rFonts w:cs="Times New Roman"/>
-        </w:rPr>
-        <w:t>FrameN</w:t>
-      </w:r>
-      <w:r>
-        <w:rPr>
-          <w:rFonts w:cs="Times New Roman"/>
-        </w:rPr>
-        <w:t>et</w:t>
-      </w:r>
-      <w:proofErr w:type="spellEnd"/>
-      <w:r>
-        <w:rPr>
-          <w:rFonts w:cs="Times New Roman"/>
-        </w:rPr>
-        <w:t xml:space="preserve"> are still growing</w:t>
+        <w:t>ng of natural language such as WordN</w:t>
+      </w:r>
+      <w:r>
+        <w:rPr>
+          <w:rFonts w:cs="Times New Roman"/>
+        </w:rPr>
+        <w:t>et and</w:t>
+      </w:r>
+      <w:r>
+        <w:rPr>
+          <w:rFonts w:cs="Times New Roman"/>
+        </w:rPr>
+        <w:t xml:space="preserve"> FrameN</w:t>
+      </w:r>
+      <w:r>
+        <w:rPr>
+          <w:rFonts w:cs="Times New Roman"/>
+        </w:rPr>
+        <w:t>et are still growing</w:t>
       </w:r>
       <w:r>
         <w:rPr>
@@ -29274,35 +29461,319 @@
           <w:rFonts w:cs="Times New Roman"/>
         </w:rPr>
       </w:pPr>
-      <w:r>
-        <w:rPr>
-          <w:rFonts w:cs="Times New Roman"/>
-        </w:rPr>
-        <w:t>Bibliograp</w:t>
-      </w:r>
-      <w:bookmarkStart w:id="0" w:name="_GoBack"/>
-      <w:bookmarkEnd w:id="0"/>
-      <w:r>
-        <w:rPr>
-          <w:rFonts w:cs="Times New Roman"/>
-        </w:rPr>
-        <w:t>hy</w:t>
-      </w:r>
-    </w:p>
-    <w:p>
-      <w:pPr>
-        <w:rPr>
-          <w:rFonts w:cs="Times New Roman"/>
-        </w:rPr>
-      </w:pPr>
-      <w:proofErr w:type="spellStart"/>
+    </w:p>
+    <w:p>
+      <w:pPr>
+        <w:spacing w:line="480" w:lineRule="auto"/>
+        <w:jc w:val="center"/>
+        <w:rPr>
+          <w:rFonts w:cs="Times New Roman"/>
+        </w:rPr>
+      </w:pPr>
+      <w:r>
+        <w:rPr>
+          <w:rFonts w:cs="Times New Roman"/>
+        </w:rPr>
+        <w:t>Chapter 7</w:t>
+      </w:r>
+    </w:p>
+    <w:p>
+      <w:pPr>
+        <w:spacing w:line="480" w:lineRule="auto"/>
+        <w:jc w:val="center"/>
+        <w:rPr>
+          <w:rFonts w:cs="Times New Roman"/>
+        </w:rPr>
+      </w:pPr>
+      <w:r>
+        <w:rPr>
+          <w:rFonts w:cs="Times New Roman"/>
+        </w:rPr>
+        <w:t>Conclusion</w:t>
+      </w:r>
+    </w:p>
+    <w:p>
+      <w:pPr>
+        <w:spacing w:line="480" w:lineRule="auto"/>
+        <w:jc w:val="center"/>
+        <w:rPr>
+          <w:rFonts w:cs="Times New Roman"/>
+        </w:rPr>
+      </w:pPr>
+    </w:p>
+    <w:p>
+      <w:pPr>
+        <w:spacing w:line="480" w:lineRule="auto"/>
+        <w:rPr>
+          <w:rFonts w:cs="Times New Roman"/>
+        </w:rPr>
+      </w:pPr>
+      <w:r>
+        <w:rPr>
+          <w:rFonts w:cs="Times New Roman"/>
+        </w:rPr>
+        <w:tab/>
+        <w:t>It is likely that in the future, people will indeed be communicating with ro</w:t>
+      </w:r>
+      <w:r>
+        <w:rPr>
+          <w:rFonts w:cs="Times New Roman"/>
+        </w:rPr>
+        <w:t>bots as they would an</w:t>
+      </w:r>
+      <w:r>
+        <w:rPr>
+          <w:rFonts w:cs="Times New Roman"/>
+        </w:rPr>
+        <w:t xml:space="preserve">other person. </w:t>
+      </w:r>
+      <w:r>
+        <w:rPr>
+          <w:rFonts w:cs="Times New Roman"/>
+        </w:rPr>
+        <w:t xml:space="preserve">The development of this interface system requires a firm foundation </w:t>
+      </w:r>
+      <w:r>
+        <w:rPr>
+          <w:rFonts w:cs="Times New Roman"/>
+        </w:rPr>
+        <w:t>involving simple, versatile systems that are able to be expanded upon.</w:t>
+      </w:r>
+      <w:r>
+        <w:rPr>
+          <w:rFonts w:cs="Times New Roman"/>
+        </w:rPr>
+        <w:t xml:space="preserve"> The creation of an expandable robotics platform that combined a robust set of hardware and software went throuph multiple iterations. The iRobot Create provides the system with a literal sturdy base upon which to build. </w:t>
+      </w:r>
+      <w:r>
+        <w:rPr>
+          <w:rFonts w:cs="Times New Roman"/>
+        </w:rPr>
+        <w:t xml:space="preserve">Using a web-cam to gather image data gives the programmer a large amount of data that can possibly be used for navigation and identification. A netbook provides the ability to use any nearly any programming language for software creation. Lastly the Arduino allows for the addition of many other sensing apparatus. Using C++ that can execute MATLAB functions gives the versatility and speed of C++ combined with the optimizations that MATLAB provides when working with images and other matrices. In order to interact with objects in the world a robot would need to be able to </w:t>
+      </w:r>
+      <w:r>
+        <w:rPr>
+          <w:rFonts w:cs="Times New Roman"/>
+        </w:rPr>
+        <w:t>extract them from images of the world. K-Means clustering provides a valid way to extract discrete objects from these images. In order to communicate with a robot, the robot needs to be able to understand the meaning behind the words that</w:t>
+      </w:r>
+      <w:r>
+        <w:rPr>
+          <w:rFonts w:cs="Times New Roman"/>
+        </w:rPr>
+        <w:t xml:space="preserve"> are said. Mapping words to the concepts they represent not only gives the meaning but also reduces the number of items that would define actions for the robot to a much more manageable amount from the whole English dictionary to a smaller set of concepts that those words represent. Finally, combining concepts that represent colors and objects with representations of those concepts from images will provide a way to connect language to real world objects. These systems can provide a baseline for a future where people talk to autonomous robotic systems the same way they talk to their friends.</w:t>
+      </w:r>
+    </w:p>
+    <w:p>
+      <w:pPr>
+        <w:widowControl/>
+        <w:suppressAutoHyphens w:val="0"/>
+        <w:rPr>
+          <w:rFonts w:cs="Times New Roman"/>
+        </w:rPr>
+      </w:pPr>
+      <w:r>
+        <w:rPr>
+          <w:rFonts w:cs="Times New Roman"/>
+        </w:rPr>
+        <w:br w:type="page"/>
+      </w:r>
+    </w:p>
+    <w:p>
+      <w:pPr>
+        <w:spacing w:line="480" w:lineRule="auto"/>
+        <w:rPr>
+          <w:rFonts w:cs="Times New Roman"/>
+        </w:rPr>
+      </w:pPr>
+    </w:p>
+    <w:p>
+      <w:pPr>
+        <w:spacing w:line="480" w:lineRule="auto"/>
+        <w:jc w:val="center"/>
+        <w:rPr>
+          <w:rFonts w:cs="Times New Roman"/>
+        </w:rPr>
+      </w:pPr>
+      <w:r>
+        <w:rPr>
+          <w:rFonts w:cs="Times New Roman"/>
+        </w:rPr>
+        <w:t>Bibliography</w:t>
+      </w:r>
+    </w:p>
+    <w:p>
+      <w:pPr>
+        <w:rPr>
+          <w:rFonts w:cs="Times New Roman"/>
+        </w:rPr>
+      </w:pPr>
+      <w:r>
+        <w:rPr>
+          <w:rFonts w:cs="Times New Roman"/>
+        </w:rPr>
+        <w:t>Ahmad</w:t>
+      </w:r>
+      <w:r>
+        <w:rPr>
+          <w:rFonts w:cs="Times New Roman"/>
+        </w:rPr>
+        <w:t xml:space="preserve">. (2010). </w:t>
+      </w:r>
+      <w:r>
+        <w:rPr>
+          <w:rFonts w:cs="Times New Roman"/>
+          <w:i/>
+        </w:rPr>
+        <w:t xml:space="preserve">KMeans Segmentation </w:t>
+      </w:r>
+      <w:r>
+        <w:rPr>
+          <w:rFonts w:cs="Times New Roman"/>
+          <w:i/>
+        </w:rPr>
+        <w:t>–</w:t>
+      </w:r>
+      <w:r>
+        <w:rPr>
+          <w:rFonts w:cs="Times New Roman"/>
+          <w:i/>
+        </w:rPr>
+        <w:t xml:space="preserve"> MEX</w:t>
+      </w:r>
+      <w:r>
+        <w:rPr>
+          <w:rFonts w:cs="Times New Roman"/>
+        </w:rPr>
+        <w:t xml:space="preserve">. Retrieved from </w:t>
+      </w:r>
+      <w:r>
+        <w:rPr>
+          <w:rFonts w:cs="Times New Roman"/>
+        </w:rPr>
+        <w:tab/>
+      </w:r>
+      <w:r>
+        <w:rPr>
+          <w:rFonts w:cs="Times New Roman"/>
+        </w:rPr>
+        <w:t>http://www.mathworks.com/matlabcentral/fileexchange/27969-kmeans-</w:t>
+      </w:r>
+      <w:r>
+        <w:rPr>
+          <w:rFonts w:cs="Times New Roman"/>
+        </w:rPr>
+        <w:tab/>
+      </w:r>
+      <w:r>
+        <w:rPr>
+          <w:rFonts w:cs="Times New Roman"/>
+        </w:rPr>
+        <w:t>segmentation-mex</w:t>
+      </w:r>
+    </w:p>
+    <w:p>
+      <w:pPr>
+        <w:rPr>
+          <w:rFonts w:cs="Times New Roman"/>
+        </w:rPr>
+      </w:pPr>
+    </w:p>
+    <w:p>
+      <w:pPr>
+        <w:rPr>
+          <w:rFonts w:cs="Times New Roman"/>
+        </w:rPr>
+      </w:pPr>
+      <w:r>
+        <w:rPr>
+          <w:rFonts w:cs="Times New Roman"/>
+        </w:rPr>
+        <w:t xml:space="preserve">Buckley, R., &amp; Süsstrunk, S., &amp; Swen, S. (1999). </w:t>
+      </w:r>
+      <w:r>
+        <w:rPr>
+          <w:rFonts w:cs="Times New Roman"/>
+        </w:rPr>
+        <w:t xml:space="preserve">Standard RGB color spaces. </w:t>
+      </w:r>
+      <w:r>
+        <w:rPr>
+          <w:rFonts w:cs="Times New Roman"/>
+        </w:rPr>
+        <w:tab/>
+      </w:r>
+      <w:r>
+        <w:rPr>
+          <w:rFonts w:cs="Times New Roman"/>
+        </w:rPr>
+        <w:t xml:space="preserve">Proceedings from </w:t>
+      </w:r>
+      <w:r>
+        <w:rPr>
+          <w:rFonts w:cs="Times New Roman"/>
+        </w:rPr>
+        <w:t xml:space="preserve">Seventh Color </w:t>
+      </w:r>
+      <w:r>
+        <w:rPr>
+          <w:rFonts w:cs="Times New Roman"/>
+        </w:rPr>
+        <w:t xml:space="preserve">Imaging Conference: </w:t>
+      </w:r>
+      <w:r>
+        <w:rPr>
+          <w:rFonts w:cs="Times New Roman"/>
+          <w:i/>
+        </w:rPr>
+        <w:t xml:space="preserve">Color Science, Systems </w:t>
+      </w:r>
+      <w:r>
+        <w:rPr>
+          <w:rFonts w:cs="Times New Roman"/>
+          <w:i/>
+        </w:rPr>
+        <w:tab/>
+      </w:r>
+      <w:r>
+        <w:rPr>
+          <w:rFonts w:cs="Times New Roman"/>
+          <w:i/>
+        </w:rPr>
+        <w:t>and Applications</w:t>
+      </w:r>
+      <w:r>
+        <w:rPr>
+          <w:rFonts w:cs="Times New Roman"/>
+        </w:rPr>
+        <w:t xml:space="preserve">. </w:t>
+      </w:r>
+      <w:r>
+        <w:rPr>
+          <w:rFonts w:cs="Times New Roman"/>
+        </w:rPr>
+        <w:t>Scottsdale, Arizona</w:t>
+      </w:r>
+    </w:p>
+    <w:p>
+      <w:pPr>
+        <w:rPr>
+          <w:rFonts w:cs="Times New Roman"/>
+        </w:rPr>
+      </w:pPr>
+    </w:p>
+    <w:p>
+      <w:pPr>
+        <w:rPr>
+          <w:rFonts w:cs="Times New Roman"/>
+        </w:rPr>
+      </w:pPr>
       <w:r>
         <w:rPr>
           <w:rFonts w:cs="Times New Roman"/>
         </w:rPr>
         <w:t>Cuartielles</w:t>
       </w:r>
-      <w:proofErr w:type="spellEnd"/>
       <w:r>
         <w:rPr>
           <w:rFonts w:cs="Times New Roman"/>
@@ -29315,14 +29786,12 @@
         </w:rPr>
         <w:t xml:space="preserve">, &amp; </w:t>
       </w:r>
-      <w:proofErr w:type="spellStart"/>
       <w:r>
         <w:rPr>
           <w:rFonts w:cs="Times New Roman"/>
         </w:rPr>
         <w:t>Igoe</w:t>
       </w:r>
-      <w:proofErr w:type="spellEnd"/>
       <w:r>
         <w:rPr>
           <w:rFonts w:cs="Times New Roman"/>
@@ -29335,14 +29804,12 @@
         </w:rPr>
         <w:t xml:space="preserve">, &amp; </w:t>
       </w:r>
-      <w:proofErr w:type="spellStart"/>
       <w:r>
         <w:rPr>
           <w:rFonts w:cs="Times New Roman"/>
         </w:rPr>
         <w:t>Mellis</w:t>
       </w:r>
-      <w:proofErr w:type="spellEnd"/>
       <w:r>
         <w:rPr>
           <w:rFonts w:cs="Times New Roman"/>
@@ -29373,8 +29840,6 @@
         </w:rPr>
         <w:t xml:space="preserve">. </w:t>
       </w:r>
-      <w:proofErr w:type="spellStart"/>
-      <w:proofErr w:type="gramStart"/>
       <w:r>
         <w:rPr>
           <w:rFonts w:cs="Times New Roman"/>
@@ -29389,34 +29854,20 @@
         </w:rPr>
         <w:t>Duemilanove</w:t>
       </w:r>
-      <w:proofErr w:type="spellEnd"/>
-      <w:r>
-        <w:rPr>
-          <w:rFonts w:cs="Times New Roman"/>
-        </w:rPr>
-        <w:t>.</w:t>
-      </w:r>
-      <w:proofErr w:type="gramEnd"/>
-      <w:r>
-        <w:rPr>
-          <w:rFonts w:cs="Times New Roman"/>
-        </w:rPr>
-        <w:t xml:space="preserve"> </w:t>
+      <w:r>
+        <w:rPr>
+          <w:rFonts w:cs="Times New Roman"/>
+        </w:rPr>
+        <w:t xml:space="preserve">. </w:t>
       </w:r>
       <w:r>
         <w:rPr>
           <w:rFonts w:cs="Times New Roman"/>
         </w:rPr>
         <w:tab/>
-      </w:r>
-      <w:proofErr w:type="gramStart"/>
-      <w:r>
-        <w:rPr>
-          <w:rFonts w:cs="Times New Roman"/>
-        </w:rPr>
         <w:t xml:space="preserve">Retrieved from </w:t>
       </w:r>
-      <w:hyperlink r:id="rId23" w:history="1">
+      <w:hyperlink r:id="rId22" w:history="1">
         <w:r>
           <w:rPr>
             <w:rStyle w:val="Hyperlink"/>
@@ -29431,22 +29882,343 @@
         </w:rPr>
         <w:t>.</w:t>
       </w:r>
-      <w:proofErr w:type="gramEnd"/>
-    </w:p>
-    <w:p>
-      <w:pPr>
-        <w:rPr>
-          <w:rFonts w:cs="Times New Roman"/>
-        </w:rPr>
-      </w:pPr>
-    </w:p>
-    <w:p>
-      <w:pPr>
-        <w:rPr>
-          <w:rFonts w:cs="Times New Roman"/>
-        </w:rPr>
-      </w:pPr>
-      <w:proofErr w:type="gramStart"/>
+    </w:p>
+    <w:p>
+      <w:pPr>
+        <w:rPr>
+          <w:rFonts w:cs="Times New Roman"/>
+        </w:rPr>
+      </w:pPr>
+    </w:p>
+    <w:p>
+      <w:pPr>
+        <w:rPr>
+          <w:rFonts w:cs="Times New Roman"/>
+        </w:rPr>
+      </w:pPr>
+      <w:r>
+        <w:rPr>
+          <w:rFonts w:cs="Times New Roman"/>
+        </w:rPr>
+        <w:t xml:space="preserve">Kronfeld, A. (1990). </w:t>
+      </w:r>
+      <w:r>
+        <w:rPr>
+          <w:rFonts w:cs="Times New Roman"/>
+          <w:i/>
+        </w:rPr>
+        <w:t xml:space="preserve">Reference and computation: An essay in applied philosophy of </w:t>
+      </w:r>
+      <w:r>
+        <w:rPr>
+          <w:rFonts w:cs="Times New Roman"/>
+          <w:i/>
+        </w:rPr>
+        <w:tab/>
+        <w:t>language</w:t>
+      </w:r>
+      <w:r>
+        <w:rPr>
+          <w:rFonts w:cs="Times New Roman"/>
+        </w:rPr>
+        <w:t>. New York, NY: Press Syndicate of the University of Cambridge</w:t>
+      </w:r>
+    </w:p>
+    <w:p>
+      <w:pPr>
+        <w:rPr>
+          <w:rFonts w:cs="Times New Roman"/>
+        </w:rPr>
+      </w:pPr>
+    </w:p>
+    <w:p>
+      <w:pPr>
+        <w:rPr>
+          <w:rFonts w:cs="Times New Roman"/>
+        </w:rPr>
+      </w:pPr>
+      <w:r>
+        <w:rPr>
+          <w:rFonts w:cs="Times New Roman"/>
+        </w:rPr>
+        <w:t xml:space="preserve">Flynn, A. M. (1988). Combining Sonar and Infrared Sensors for Mobile Robot </w:t>
+      </w:r>
+      <w:r>
+        <w:rPr>
+          <w:rFonts w:cs="Times New Roman"/>
+        </w:rPr>
+        <w:tab/>
+        <w:t xml:space="preserve">Navigation. </w:t>
+      </w:r>
+      <w:r>
+        <w:rPr>
+          <w:rFonts w:cs="Times New Roman"/>
+          <w:i/>
+        </w:rPr>
+        <w:t>The International Journal of Robotics Research, 7</w:t>
+      </w:r>
+      <w:r>
+        <w:rPr>
+          <w:rFonts w:cs="Times New Roman"/>
+        </w:rPr>
+        <w:t>(6), 5-14</w:t>
+      </w:r>
+    </w:p>
+    <w:p>
+      <w:pPr>
+        <w:rPr>
+          <w:rFonts w:cs="Times New Roman"/>
+        </w:rPr>
+      </w:pPr>
+    </w:p>
+    <w:p>
+      <w:pPr>
+        <w:rPr>
+          <w:rFonts w:cs="Times New Roman"/>
+        </w:rPr>
+      </w:pPr>
+      <w:r>
+        <w:rPr>
+          <w:rFonts w:cs="Times New Roman"/>
+        </w:rPr>
+        <w:t xml:space="preserve">Fodor, J.A. (1975). </w:t>
+      </w:r>
+      <w:r>
+        <w:rPr>
+          <w:rFonts w:cs="Times New Roman"/>
+          <w:i/>
+        </w:rPr>
+        <w:t>The language of thought.</w:t>
+      </w:r>
+      <w:r>
+        <w:rPr>
+          <w:rFonts w:cs="Times New Roman"/>
+        </w:rPr>
+        <w:t xml:space="preserve"> New York, NY: Thomas Y. Crowell </w:t>
+      </w:r>
+      <w:r>
+        <w:rPr>
+          <w:rFonts w:cs="Times New Roman"/>
+        </w:rPr>
+        <w:tab/>
+        <w:t>Company, Inc.</w:t>
+      </w:r>
+    </w:p>
+    <w:p>
+      <w:pPr>
+        <w:rPr>
+          <w:rFonts w:cs="Times New Roman"/>
+        </w:rPr>
+      </w:pPr>
+    </w:p>
+    <w:p>
+      <w:pPr>
+        <w:rPr>
+          <w:rFonts w:cs="Times New Roman"/>
+        </w:rPr>
+      </w:pPr>
+      <w:r>
+        <w:rPr>
+          <w:rFonts w:cs="Times New Roman"/>
+        </w:rPr>
+        <w:t xml:space="preserve">Gurevych, I., &amp; Malaka, R., &amp; Porzel, R., &amp; Zorn, H. (2003). </w:t>
+      </w:r>
+      <w:r>
+        <w:rPr>
+          <w:rFonts w:cs="Times New Roman"/>
+        </w:rPr>
+        <w:t xml:space="preserve">Semantic coherence </w:t>
+      </w:r>
+      <w:r>
+        <w:rPr>
+          <w:rFonts w:cs="Times New Roman"/>
+        </w:rPr>
+        <w:tab/>
+        <w:t>scoring using an ontology. Proceedings of HLT-</w:t>
+      </w:r>
+      <w:r>
+        <w:rPr>
+          <w:rFonts w:cs="Times New Roman"/>
+        </w:rPr>
+        <w:t>NAACL 2003. Edmonton</w:t>
+      </w:r>
+    </w:p>
+    <w:p>
+      <w:pPr>
+        <w:rPr>
+          <w:rFonts w:cs="Times New Roman"/>
+        </w:rPr>
+      </w:pPr>
+    </w:p>
+    <w:p>
+      <w:pPr>
+        <w:rPr>
+          <w:rFonts w:cs="Times New Roman"/>
+        </w:rPr>
+      </w:pPr>
+      <w:r>
+        <w:rPr>
+          <w:rFonts w:cs="Times New Roman"/>
+          <w:i/>
+        </w:rPr>
+        <w:t xml:space="preserve">Image Processing Toolbox: </w:t>
+      </w:r>
+      <w:r>
+        <w:rPr>
+          <w:rFonts w:cs="Times New Roman"/>
+          <w:i/>
+        </w:rPr>
+        <w:t>Color-Based Segmentation Using K-Means Clustering</w:t>
+      </w:r>
+      <w:r>
+        <w:rPr>
+          <w:rFonts w:cs="Times New Roman"/>
+        </w:rPr>
+        <w:t xml:space="preserve">. </w:t>
+      </w:r>
+      <w:r>
+        <w:rPr>
+          <w:rFonts w:cs="Times New Roman"/>
+        </w:rPr>
+        <w:tab/>
+        <w:t xml:space="preserve">Retrieved from </w:t>
+      </w:r>
+      <w:r>
+        <w:rPr>
+          <w:rFonts w:cs="Times New Roman"/>
+        </w:rPr>
+        <w:tab/>
+      </w:r>
+      <w:r>
+        <w:rPr>
+          <w:rFonts w:cs="Times New Roman"/>
+        </w:rPr>
+        <w:t>http://www.mathworks.com/products/image/demos.html?file=/products/demos</w:t>
+      </w:r>
+      <w:r>
+        <w:rPr>
+          <w:rFonts w:cs="Times New Roman"/>
+        </w:rPr>
+        <w:tab/>
+      </w:r>
+      <w:r>
+        <w:rPr>
+          <w:rFonts w:cs="Times New Roman"/>
+        </w:rPr>
+        <w:t>/shipping/images/ipexhistology.html</w:t>
+      </w:r>
+    </w:p>
+    <w:p>
+      <w:pPr>
+        <w:rPr>
+          <w:rFonts w:cs="Times New Roman"/>
+        </w:rPr>
+      </w:pPr>
+    </w:p>
+    <w:p>
+      <w:pPr>
+        <w:rPr>
+          <w:rFonts w:cs="Times New Roman"/>
+        </w:rPr>
+      </w:pPr>
+      <w:r>
+        <w:rPr>
+          <w:rFonts w:cs="Times New Roman"/>
+        </w:rPr>
+        <w:t xml:space="preserve">Lauria, S., &amp; Bugmann, G., &amp; Kyriacou, T., &amp; Klein, E. (2002). Mobile robot </w:t>
+      </w:r>
+      <w:r>
+        <w:rPr>
+          <w:rFonts w:cs="Times New Roman"/>
+        </w:rPr>
+        <w:tab/>
+        <w:t xml:space="preserve">programming using natural language. </w:t>
+      </w:r>
+      <w:r>
+        <w:rPr>
+          <w:rFonts w:cs="Times New Roman"/>
+          <w:i/>
+        </w:rPr>
+        <w:t>Robotics and Autonomous Systems. 38</w:t>
+      </w:r>
+      <w:r>
+        <w:rPr>
+          <w:rFonts w:cs="Times New Roman"/>
+        </w:rPr>
+        <w:t xml:space="preserve">, </w:t>
+      </w:r>
+      <w:r>
+        <w:rPr>
+          <w:rFonts w:cs="Times New Roman"/>
+        </w:rPr>
+        <w:tab/>
+        <w:t>171-181</w:t>
+      </w:r>
+    </w:p>
+    <w:p>
+      <w:pPr>
+        <w:rPr>
+          <w:rFonts w:cs="Times New Roman"/>
+        </w:rPr>
+      </w:pPr>
+    </w:p>
+    <w:p>
+      <w:pPr>
+        <w:rPr>
+          <w:rFonts w:cs="Times New Roman"/>
+        </w:rPr>
+      </w:pPr>
+      <w:r>
+        <w:rPr>
+          <w:rFonts w:cs="Times New Roman"/>
+        </w:rPr>
+        <w:t xml:space="preserve">Roos, N., &amp; Vogt, P., &amp; Wiesman, F. (2002). </w:t>
+      </w:r>
+      <w:r>
+        <w:rPr>
+          <w:rFonts w:cs="Times New Roman"/>
+        </w:rPr>
+        <w:t xml:space="preserve">Automatic ontology mapping for agent </w:t>
+      </w:r>
+      <w:r>
+        <w:rPr>
+          <w:rFonts w:cs="Times New Roman"/>
+        </w:rPr>
+        <w:tab/>
+        <w:t xml:space="preserve">communication. </w:t>
+      </w:r>
+      <w:r>
+        <w:rPr>
+          <w:rFonts w:cs="Times New Roman"/>
+        </w:rPr>
+        <w:t>Proce</w:t>
+      </w:r>
+      <w:r>
+        <w:rPr>
+          <w:rFonts w:cs="Times New Roman"/>
+        </w:rPr>
+        <w:t xml:space="preserve">edings from AAMAS’02. Bologna, </w:t>
+      </w:r>
+      <w:r>
+        <w:rPr>
+          <w:rFonts w:cs="Times New Roman"/>
+        </w:rPr>
+        <w:t>Italy</w:t>
+      </w:r>
+    </w:p>
+    <w:p>
+      <w:pPr>
+        <w:rPr>
+          <w:rFonts w:cs="Times New Roman"/>
+        </w:rPr>
+      </w:pPr>
+    </w:p>
+    <w:p>
+      <w:pPr>
+        <w:rPr>
+          <w:rFonts w:cs="Times New Roman"/>
+        </w:rPr>
+      </w:pPr>
       <w:r>
         <w:rPr>
           <w:rFonts w:cs="Times New Roman"/>
@@ -29457,69 +30229,13 @@
         <w:rPr>
           <w:rFonts w:cs="Times New Roman"/>
         </w:rPr>
-        <w:t>ockman, G. C. (2001).</w:t>
-      </w:r>
-      <w:proofErr w:type="gramEnd"/>
-      <w:r>
-        <w:rPr>
-          <w:rFonts w:cs="Times New Roman"/>
-        </w:rPr>
-        <w:t xml:space="preserve"> </w:t>
-      </w:r>
-      <w:proofErr w:type="gramStart"/>
-      <w:r>
-        <w:rPr>
-          <w:rFonts w:cs="Times New Roman"/>
-        </w:rPr>
-        <w:t xml:space="preserve">Computer </w:t>
-      </w:r>
-      <w:proofErr w:type="spellStart"/>
-      <w:r>
-        <w:rPr>
-          <w:rFonts w:cs="Times New Roman"/>
-        </w:rPr>
-        <w:t>V</w:t>
-      </w:r>
-      <w:r>
-        <w:rPr>
-          <w:rFonts w:cs="Times New Roman"/>
-        </w:rPr>
-        <w:t>isión</w:t>
-      </w:r>
-      <w:proofErr w:type="spellEnd"/>
-      <w:r>
-        <w:rPr>
-          <w:rFonts w:cs="Times New Roman"/>
-        </w:rPr>
-        <w:t>.</w:t>
-      </w:r>
-      <w:proofErr w:type="gramEnd"/>
-      <w:r>
-        <w:rPr>
-          <w:rFonts w:cs="Times New Roman"/>
-        </w:rPr>
-        <w:t xml:space="preserve"> </w:t>
-      </w:r>
-      <w:proofErr w:type="gramStart"/>
-      <w:r>
-        <w:rPr>
-          <w:rFonts w:cs="Times New Roman"/>
-        </w:rPr>
-        <w:t>Prentice Hall.</w:t>
-      </w:r>
-      <w:proofErr w:type="gramEnd"/>
-      <w:r>
-        <w:rPr>
-          <w:rFonts w:cs="Times New Roman"/>
-        </w:rPr>
-        <w:t xml:space="preserve"> </w:t>
-      </w:r>
-      <w:proofErr w:type="gramStart"/>
-      <w:r>
-        <w:rPr>
-          <w:rFonts w:cs="Times New Roman"/>
-        </w:rPr>
-        <w:t xml:space="preserve">Retrieved </w:t>
+        <w:t>ockman, G. C. (2001). Computer V</w:t>
+      </w:r>
+      <w:r>
+        <w:rPr>
+          <w:rFonts w:cs="Times New Roman"/>
+        </w:rPr>
+        <w:t xml:space="preserve">isión. Prentice Hall. Retrieved </w:t>
       </w:r>
       <w:r>
         <w:rPr>
@@ -29533,7 +30249,7 @@
         </w:rPr>
         <w:t xml:space="preserve">from </w:t>
       </w:r>
-      <w:hyperlink r:id="rId24" w:history="1">
+      <w:hyperlink r:id="rId23" w:history="1">
         <w:r>
           <w:rPr>
             <w:rStyle w:val="Hyperlink"/>
@@ -29548,7 +30264,123 @@
         </w:rPr>
         <w:t>.</w:t>
       </w:r>
-      <w:proofErr w:type="gramEnd"/>
+    </w:p>
+    <w:p>
+      <w:pPr>
+        <w:rPr>
+          <w:rFonts w:cs="Times New Roman"/>
+        </w:rPr>
+      </w:pPr>
+    </w:p>
+    <w:p>
+      <w:pPr>
+        <w:rPr>
+          <w:rFonts w:cs="Times New Roman"/>
+        </w:rPr>
+      </w:pPr>
+      <w:r>
+        <w:rPr>
+          <w:rFonts w:cs="Times New Roman"/>
+        </w:rPr>
+        <w:t xml:space="preserve">Simmons, R. (1970). Natural language question answering systems. </w:t>
+      </w:r>
+      <w:r>
+        <w:rPr>
+          <w:rFonts w:cs="Times New Roman"/>
+          <w:i/>
+        </w:rPr>
+        <w:t xml:space="preserve">Communications </w:t>
+      </w:r>
+      <w:r>
+        <w:rPr>
+          <w:rFonts w:cs="Times New Roman"/>
+          <w:i/>
+        </w:rPr>
+        <w:tab/>
+      </w:r>
+      <w:r>
+        <w:rPr>
+          <w:rFonts w:cs="Times New Roman"/>
+          <w:i/>
+        </w:rPr>
+        <w:t>of the ACM</w:t>
+      </w:r>
+      <w:r>
+        <w:rPr>
+          <w:rFonts w:cs="Times New Roman"/>
+        </w:rPr>
+        <w:t>, 13(1), 15-30</w:t>
+      </w:r>
+    </w:p>
+    <w:p>
+      <w:pPr>
+        <w:rPr>
+          <w:rFonts w:cs="Times New Roman"/>
+        </w:rPr>
+      </w:pPr>
+    </w:p>
+    <w:p>
+      <w:pPr>
+        <w:rPr>
+          <w:rFonts w:cs="Times New Roman"/>
+        </w:rPr>
+      </w:pPr>
+      <w:r>
+        <w:rPr>
+          <w:rFonts w:cs="Times New Roman"/>
+        </w:rPr>
+        <w:t xml:space="preserve">Sridharan, M., &amp; Stone, P. (2009). Color learning and illumination invariance on </w:t>
+      </w:r>
+      <w:r>
+        <w:rPr>
+          <w:rFonts w:cs="Times New Roman"/>
+        </w:rPr>
+        <w:tab/>
+        <w:t xml:space="preserve">mobile robots: A survey. </w:t>
+      </w:r>
+      <w:r>
+        <w:rPr>
+          <w:rFonts w:cs="Times New Roman"/>
+          <w:i/>
+        </w:rPr>
+        <w:t>Robotics and Autonomous Systems. 57</w:t>
+      </w:r>
+      <w:r>
+        <w:rPr>
+          <w:rFonts w:cs="Times New Roman"/>
+        </w:rPr>
+        <w:t xml:space="preserve">, 629-644 </w:t>
+      </w:r>
+    </w:p>
+    <w:p>
+      <w:pPr>
+        <w:rPr>
+          <w:rFonts w:cs="Times New Roman"/>
+          <w:color w:val="000080"/>
+          <w:u w:val="single"/>
+        </w:rPr>
+      </w:pPr>
+    </w:p>
+    <w:p>
+      <w:pPr>
+        <w:rPr>
+          <w:rFonts w:cs="Times New Roman"/>
+        </w:rPr>
+      </w:pPr>
+    </w:p>
+    <w:p>
+      <w:pPr>
+        <w:rPr>
+          <w:rFonts w:cs="Times New Roman"/>
+        </w:rPr>
+      </w:pPr>
+    </w:p>
+    <w:p>
+      <w:pPr>
+        <w:rPr>
+          <w:rFonts w:cs="Times New Roman"/>
+        </w:rPr>
+      </w:pPr>
     </w:p>
     <w:p>
       <w:pPr>
@@ -29565,7 +30397,7 @@
       </w:pPr>
     </w:p>
     <w:sectPr>
-      <w:footerReference w:type="default" r:id="rId25"/>
+      <w:footerReference w:type="default" r:id="rId24"/>
       <w:pgSz w:w="12240" w:h="15840"/>
       <w:pgMar w:top="1800" w:right="1800" w:bottom="1800" w:left="2160" w:header="720" w:footer="720" w:gutter="0"/>
       <w:cols w:space="720"/>
@@ -29616,7 +30448,7 @@
       <w:rPr>
         <w:noProof/>
       </w:rPr>
-      <w:t>i</w:t>
+      <w:t>4</w:t>
     </w:r>
     <w:r>
       <w:fldChar w:fldCharType="end"/>
@@ -29650,7 +30482,7 @@
       <w:rPr>
         <w:noProof/>
       </w:rPr>
-      <w:t>26</w:t>
+      <w:t>23</w:t>
     </w:r>
     <w:r>
       <w:fldChar w:fldCharType="end"/>
@@ -29684,7 +30516,7 @@
       <w:rPr>
         <w:noProof/>
       </w:rPr>
-      <w:t>46</w:t>
+      <w:t>40</w:t>
     </w:r>
     <w:r>
       <w:fldChar w:fldCharType="end"/>
@@ -31448,7 +32280,7 @@
 </file>
 
 <file path=customXml/itemProps1.xml><?xml version="1.0" encoding="utf-8"?>
-<ds:datastoreItem xmlns:ds="http://schemas.openxmlformats.org/officeDocument/2006/customXml" ds:itemID="{8690F10E-2EA9-4E0F-AACA-9A7E52333E69}">
+<ds:datastoreItem xmlns:ds="http://schemas.openxmlformats.org/officeDocument/2006/customXml" ds:itemID="{66380475-7ABB-48CE-82CB-FF669BDFF35A}">
   <ds:schemaRefs>
     <ds:schemaRef ds:uri="http://schemas.openxmlformats.org/officeDocument/2006/bibliography"/>
   </ds:schemaRefs>

</xml_diff>